<commit_message>
Update 2022 TVYFL League Operations Guide_REV0.1.docx
Changes as of 3/2
</commit_message>
<xml_diff>
--- a/2022 TVYFL League Operations Guide_REV0.1.docx
+++ b/2022 TVYFL League Operations Guide_REV0.1.docx
@@ -7938,6 +7938,101 @@
     <w:p>
       <w:pPr>
         <w:pStyle w:val="Heading3"/>
+        <w:rPr>
+          <w:highlight w:val="yellow"/>
+        </w:rPr>
+      </w:pPr>
+      <w:r>
+        <w:rPr>
+          <w:highlight w:val="yellow"/>
+        </w:rPr>
+        <w:t xml:space="preserve">State </w:t>
+      </w:r>
+      <w:r>
+        <w:rPr>
+          <w:highlight w:val="yellow"/>
+        </w:rPr>
+        <w:t xml:space="preserve">&amp; Federal </w:t>
+      </w:r>
+      <w:r>
+        <w:rPr>
+          <w:highlight w:val="yellow"/>
+        </w:rPr>
+        <w:t xml:space="preserve">Required </w:t>
+      </w:r>
+      <w:r>
+        <w:rPr>
+          <w:highlight w:val="yellow"/>
+        </w:rPr>
+        <w:t>Due Dates</w:t>
+      </w:r>
+    </w:p>
+    <w:p>
+      <w:pPr>
+        <w:rPr>
+          <w:b/>
+          <w:bCs/>
+          <w:highlight w:val="yellow"/>
+        </w:rPr>
+      </w:pPr>
+      <w:r>
+        <w:rPr>
+          <w:b/>
+          <w:bCs/>
+          <w:highlight w:val="yellow"/>
+        </w:rPr>
+        <w:t>May 31</w:t>
+      </w:r>
+      <w:r>
+        <w:rPr>
+          <w:b/>
+          <w:bCs/>
+          <w:highlight w:val="yellow"/>
+          <w:vertAlign w:val="superscript"/>
+        </w:rPr>
+        <w:t>st</w:t>
+      </w:r>
+    </w:p>
+    <w:p>
+      <w:pPr>
+        <w:rPr>
+          <w:rFonts w:ascii="Roboto Cn" w:eastAsia="Roboto" w:hAnsi="Roboto Cn" w:cs="Roboto"/>
+          <w:color w:val="000000"/>
+          <w:sz w:val="20"/>
+          <w:szCs w:val="20"/>
+        </w:rPr>
+      </w:pPr>
+      <w:r>
+        <w:rPr>
+          <w:rFonts w:ascii="Roboto Cn" w:eastAsia="Roboto" w:hAnsi="Roboto Cn" w:cs="Roboto"/>
+          <w:color w:val="000000"/>
+          <w:sz w:val="20"/>
+          <w:szCs w:val="20"/>
+          <w:highlight w:val="yellow"/>
+        </w:rPr>
+        <w:t>Membership in the league is tied to timely filing with the State and IRS BEFORE requesting membership.</w:t>
+      </w:r>
+    </w:p>
+    <w:p>
+      <w:pPr>
+        <w:pBdr>
+          <w:top w:val="nil"/>
+          <w:left w:val="nil"/>
+          <w:bottom w:val="nil"/>
+          <w:right w:val="nil"/>
+          <w:between w:val="nil"/>
+        </w:pBdr>
+        <w:rPr>
+          <w:rFonts w:ascii="Roboto Cn" w:eastAsia="Roboto" w:hAnsi="Roboto Cn" w:cs="Roboto"/>
+          <w:color w:val="000000"/>
+          <w:sz w:val="20"/>
+          <w:szCs w:val="20"/>
+        </w:rPr>
+      </w:pPr>
+    </w:p>
+    <w:p>
+      <w:pPr>
+        <w:pStyle w:val="Heading3"/>
       </w:pPr>
       <w:bookmarkStart w:id="10" w:name="_heading=h.4d34og8" w:colFirst="0" w:colLast="0"/>
       <w:bookmarkStart w:id="11" w:name="_Toc89953246"/>
@@ -8339,6 +8434,7 @@
           <w:sz w:val="20"/>
           <w:szCs w:val="20"/>
         </w:rPr>
+        <w:lastRenderedPageBreak/>
         <w:t>If your 990-N is late, the IRS will send a reminder notice to the last address we received. While there is no penalty assessment for filing Form 990-N late, organizations that fail to file required Forms 990, 990-EZ or 990-N for three consecutive years will automatically lose their tax-exempt status. Revocation of the organization’s tax-exempt status will happen on the filing due date of the third consecutively missed year.</w:t>
       </w:r>
     </w:p>
@@ -8349,7 +8445,6 @@
       </w:pPr>
       <w:bookmarkStart w:id="15" w:name="_Toc89953249"/>
       <w:r>
-        <w:lastRenderedPageBreak/>
         <w:t>OFFICIALS</w:t>
       </w:r>
       <w:bookmarkEnd w:id="15"/>
@@ -11169,7 +11264,26 @@
           <w:sz w:val="20"/>
           <w:szCs w:val="20"/>
         </w:rPr>
-        <w:t>Members may not divide teams, draft any players, or place any player on any team prior to having at least four (4) hours of regular scheduled practice time that is freely open to all player participation.  Provided, however, that a head coach may select up to two assistant coaches with a child/relative to play on his/her team, prior to team formation.</w:t>
+        <w:t>Members may not divide teams, draft any players, or place any player on any team prior to having at least four (4) hours of regular scheduled practice</w:t>
+      </w:r>
+      <w:r>
+        <w:rPr>
+          <w:rFonts w:ascii="Roboto Cn" w:eastAsia="Roboto" w:hAnsi="Roboto Cn" w:cs="Roboto"/>
+          <w:color w:val="000000"/>
+          <w:sz w:val="20"/>
+          <w:szCs w:val="20"/>
+          <w:highlight w:val="yellow"/>
+        </w:rPr>
+        <w:t>/conditioning</w:t>
+      </w:r>
+      <w:r>
+        <w:rPr>
+          <w:rFonts w:ascii="Roboto Cn" w:eastAsia="Roboto" w:hAnsi="Roboto Cn" w:cs="Roboto"/>
+          <w:color w:val="000000"/>
+          <w:sz w:val="20"/>
+          <w:szCs w:val="20"/>
+        </w:rPr>
+        <w:t xml:space="preserve"> time that is freely open to all player participation.  Provided, however, that a head coach may select up to two assistant coaches with a child/relative to play on his/her team, prior to team formation.</w:t>
       </w:r>
     </w:p>
     <w:p>
@@ -13123,6 +13237,18 @@
                 <w:highlight w:val="yellow"/>
               </w:rPr>
             </w:pPr>
+            <w:r>
+              <w:rPr>
+                <w:rFonts w:ascii="Roboto Cn" w:eastAsia="Roboto" w:hAnsi="Roboto Cn" w:cs="Roboto"/>
+                <w:b/>
+                <w:bCs/>
+                <w:color w:val="032450"/>
+                <w:sz w:val="20"/>
+                <w:szCs w:val="20"/>
+                <w:highlight w:val="yellow"/>
+              </w:rPr>
+              <w:t>Q</w:t>
+            </w:r>
           </w:p>
         </w:tc>
         <w:tc>
@@ -13144,6 +13270,24 @@
                 <w:highlight w:val="yellow"/>
               </w:rPr>
             </w:pPr>
+            <w:r>
+              <w:rPr>
+                <w:rFonts w:ascii="Roboto" w:eastAsia="Roboto" w:hAnsi="Roboto" w:cs="Roboto"/>
+                <w:sz w:val="20"/>
+                <w:szCs w:val="20"/>
+                <w:highlight w:val="yellow"/>
+              </w:rPr>
+              <w:t>How late</w:t>
+            </w:r>
+            <w:r>
+              <w:rPr>
+                <w:rFonts w:ascii="Roboto" w:eastAsia="Roboto" w:hAnsi="Roboto" w:cs="Roboto"/>
+                <w:sz w:val="20"/>
+                <w:szCs w:val="20"/>
+                <w:highlight w:val="yellow"/>
+              </w:rPr>
+              <w:t xml:space="preserve"> can a player be added?</w:t>
+            </w:r>
           </w:p>
         </w:tc>
       </w:tr>
@@ -13160,7 +13304,7 @@
           </w:tcPr>
           <w:p>
             <w:pPr>
-              <w:jc w:val="both"/>
+              <w:jc w:val="center"/>
               <w:rPr>
                 <w:rFonts w:ascii="Roboto" w:eastAsia="Roboto" w:hAnsi="Roboto" w:cs="Roboto"/>
                 <w:sz w:val="20"/>
@@ -13168,6 +13312,18 @@
                 <w:highlight w:val="yellow"/>
               </w:rPr>
             </w:pPr>
+            <w:r>
+              <w:rPr>
+                <w:rFonts w:ascii="Roboto Cn" w:eastAsia="Roboto" w:hAnsi="Roboto Cn" w:cs="Roboto"/>
+                <w:b/>
+                <w:bCs/>
+                <w:color w:val="B9352A"/>
+                <w:sz w:val="20"/>
+                <w:szCs w:val="20"/>
+                <w:highlight w:val="yellow"/>
+              </w:rPr>
+              <w:t>A</w:t>
+            </w:r>
           </w:p>
         </w:tc>
         <w:tc>
@@ -13189,6 +13345,123 @@
                 <w:highlight w:val="yellow"/>
               </w:rPr>
             </w:pPr>
+            <w:r>
+              <w:rPr>
+                <w:rFonts w:ascii="Roboto" w:eastAsia="Roboto" w:hAnsi="Roboto" w:cs="Roboto"/>
+                <w:sz w:val="20"/>
+                <w:szCs w:val="20"/>
+                <w:highlight w:val="yellow"/>
+              </w:rPr>
+              <w:t xml:space="preserve">There is </w:t>
+            </w:r>
+            <w:r>
+              <w:rPr>
+                <w:rFonts w:ascii="Roboto" w:eastAsia="Roboto" w:hAnsi="Roboto" w:cs="Roboto"/>
+                <w:sz w:val="20"/>
+                <w:szCs w:val="20"/>
+                <w:highlight w:val="yellow"/>
+              </w:rPr>
+              <w:t xml:space="preserve">not a deadline to add players </w:t>
+            </w:r>
+            <w:r>
+              <w:rPr>
+                <w:rFonts w:ascii="Roboto" w:eastAsia="Roboto" w:hAnsi="Roboto" w:cs="Roboto"/>
+                <w:sz w:val="20"/>
+                <w:szCs w:val="20"/>
+                <w:highlight w:val="yellow"/>
+              </w:rPr>
+              <w:t>if</w:t>
+            </w:r>
+            <w:r>
+              <w:rPr>
+                <w:rFonts w:ascii="Roboto" w:eastAsia="Roboto" w:hAnsi="Roboto" w:cs="Roboto"/>
+                <w:sz w:val="20"/>
+                <w:szCs w:val="20"/>
+                <w:highlight w:val="yellow"/>
+              </w:rPr>
+              <w:t xml:space="preserve"> all other conditions are met: </w:t>
+            </w:r>
+            <w:r>
+              <w:rPr>
+                <w:rFonts w:ascii="Roboto" w:eastAsia="Roboto" w:hAnsi="Roboto" w:cs="Roboto"/>
+                <w:sz w:val="20"/>
+                <w:szCs w:val="20"/>
+                <w:highlight w:val="yellow"/>
+              </w:rPr>
+              <w:t>Conditioning hours prior to w</w:t>
+            </w:r>
+            <w:r>
+              <w:rPr>
+                <w:rFonts w:ascii="Roboto" w:eastAsia="Roboto" w:hAnsi="Roboto" w:cs="Roboto"/>
+                <w:sz w:val="20"/>
+                <w:szCs w:val="20"/>
+                <w:highlight w:val="yellow"/>
+              </w:rPr>
+              <w:t>e</w:t>
+            </w:r>
+            <w:r>
+              <w:rPr>
+                <w:rFonts w:ascii="Roboto" w:eastAsia="Roboto" w:hAnsi="Roboto" w:cs="Roboto"/>
+                <w:sz w:val="20"/>
+                <w:szCs w:val="20"/>
+                <w:highlight w:val="yellow"/>
+              </w:rPr>
+              <w:t xml:space="preserve">aring pads, </w:t>
+            </w:r>
+            <w:r>
+              <w:rPr>
+                <w:rFonts w:ascii="Roboto" w:eastAsia="Roboto" w:hAnsi="Roboto" w:cs="Roboto"/>
+                <w:sz w:val="20"/>
+                <w:szCs w:val="20"/>
+                <w:highlight w:val="yellow"/>
+              </w:rPr>
+              <w:t xml:space="preserve">pad wearing practice hours before </w:t>
+            </w:r>
+            <w:r>
+              <w:rPr>
+                <w:rFonts w:ascii="Roboto" w:eastAsia="Roboto" w:hAnsi="Roboto" w:cs="Roboto"/>
+                <w:sz w:val="20"/>
+                <w:szCs w:val="20"/>
+                <w:highlight w:val="yellow"/>
+              </w:rPr>
+              <w:t>participating in a game. And your per player costs are fixed and will not be prorated.</w:t>
+            </w:r>
+            <w:r>
+              <w:rPr>
+                <w:rFonts w:ascii="Roboto" w:eastAsia="Roboto" w:hAnsi="Roboto" w:cs="Roboto"/>
+                <w:sz w:val="20"/>
+                <w:szCs w:val="20"/>
+                <w:highlight w:val="yellow"/>
+              </w:rPr>
+              <w:t xml:space="preserve"> If you offer the family a proration </w:t>
+            </w:r>
+            <w:r>
+              <w:rPr>
+                <w:rFonts w:ascii="Roboto" w:eastAsia="Roboto" w:hAnsi="Roboto" w:cs="Roboto"/>
+                <w:sz w:val="20"/>
+                <w:szCs w:val="20"/>
+                <w:highlight w:val="yellow"/>
+              </w:rPr>
+              <w:t xml:space="preserve">you </w:t>
+            </w:r>
+            <w:r>
+              <w:rPr>
+                <w:rFonts w:ascii="Roboto" w:eastAsia="Roboto" w:hAnsi="Roboto" w:cs="Roboto"/>
+                <w:sz w:val="20"/>
+                <w:szCs w:val="20"/>
+                <w:highlight w:val="yellow"/>
+              </w:rPr>
+              <w:t>incur</w:t>
+            </w:r>
+            <w:r>
+              <w:rPr>
+                <w:rFonts w:ascii="Roboto" w:eastAsia="Roboto" w:hAnsi="Roboto" w:cs="Roboto"/>
+                <w:sz w:val="20"/>
+                <w:szCs w:val="20"/>
+                <w:highlight w:val="yellow"/>
+              </w:rPr>
+              <w:t xml:space="preserve"> the costs.</w:t>
+            </w:r>
           </w:p>
         </w:tc>
       </w:tr>
@@ -33109,15 +33382,144 @@
     </w:p>
     <w:p>
       <w:pPr>
-        <w:pStyle w:val="Heading1"/>
-        <w:spacing w:line="240" w:lineRule="auto"/>
-        <w:rPr>
-          <w:b w:val="0"/>
-          <w:color w:val="000000"/>
-          <w:sz w:val="20"/>
-          <w:szCs w:val="20"/>
-        </w:rPr>
-      </w:pPr>
+        <w:numPr>
+          <w:ilvl w:val="0"/>
+          <w:numId w:val="16"/>
+        </w:numPr>
+        <w:pBdr>
+          <w:top w:val="nil"/>
+          <w:left w:val="nil"/>
+          <w:bottom w:val="nil"/>
+          <w:right w:val="nil"/>
+          <w:between w:val="nil"/>
+        </w:pBdr>
+        <w:spacing w:line="240" w:lineRule="auto"/>
+        <w:rPr>
+          <w:rFonts w:ascii="Roboto Cn" w:hAnsi="Roboto Cn"/>
+          <w:highlight w:val="yellow"/>
+        </w:rPr>
+      </w:pPr>
+      <w:r>
+        <w:rPr>
+          <w:rFonts w:ascii="Roboto Cn" w:eastAsia="Roboto" w:hAnsi="Roboto Cn" w:cs="Roboto"/>
+          <w:color w:val="000000"/>
+          <w:sz w:val="20"/>
+          <w:szCs w:val="20"/>
+          <w:highlight w:val="yellow"/>
+        </w:rPr>
+        <w:lastRenderedPageBreak/>
+        <w:t>Medal Game Pairings:</w:t>
+      </w:r>
+    </w:p>
+    <w:p>
+      <w:pPr>
+        <w:numPr>
+          <w:ilvl w:val="1"/>
+          <w:numId w:val="16"/>
+        </w:numPr>
+        <w:pBdr>
+          <w:top w:val="nil"/>
+          <w:left w:val="nil"/>
+          <w:bottom w:val="nil"/>
+          <w:right w:val="nil"/>
+          <w:between w:val="nil"/>
+        </w:pBdr>
+        <w:spacing w:line="240" w:lineRule="auto"/>
+        <w:rPr>
+          <w:rFonts w:ascii="Roboto Cn" w:hAnsi="Roboto Cn"/>
+          <w:highlight w:val="yellow"/>
+        </w:rPr>
+      </w:pPr>
+      <w:r>
+        <w:rPr>
+          <w:rFonts w:ascii="Roboto Cn" w:eastAsia="Roboto" w:hAnsi="Roboto Cn" w:cs="Roboto"/>
+          <w:color w:val="000000"/>
+          <w:sz w:val="20"/>
+          <w:szCs w:val="20"/>
+          <w:highlight w:val="yellow"/>
+        </w:rPr>
+        <w:t>Sort by wins (largest to smallest)</w:t>
+      </w:r>
+    </w:p>
+    <w:p>
+      <w:pPr>
+        <w:numPr>
+          <w:ilvl w:val="1"/>
+          <w:numId w:val="16"/>
+        </w:numPr>
+        <w:pBdr>
+          <w:top w:val="nil"/>
+          <w:left w:val="nil"/>
+          <w:bottom w:val="nil"/>
+          <w:right w:val="nil"/>
+          <w:between w:val="nil"/>
+        </w:pBdr>
+        <w:spacing w:line="240" w:lineRule="auto"/>
+        <w:rPr>
+          <w:rFonts w:ascii="Roboto Cn" w:hAnsi="Roboto Cn"/>
+          <w:highlight w:val="yellow"/>
+        </w:rPr>
+      </w:pPr>
+      <w:r>
+        <w:rPr>
+          <w:rFonts w:ascii="Roboto Cn" w:eastAsia="Roboto" w:hAnsi="Roboto Cn" w:cs="Roboto"/>
+          <w:color w:val="000000"/>
+          <w:sz w:val="20"/>
+          <w:szCs w:val="20"/>
+          <w:highlight w:val="yellow"/>
+        </w:rPr>
+        <w:t>Sort by loses (smallest to largest)</w:t>
+      </w:r>
+    </w:p>
+    <w:p>
+      <w:pPr>
+        <w:numPr>
+          <w:ilvl w:val="1"/>
+          <w:numId w:val="16"/>
+        </w:numPr>
+        <w:pBdr>
+          <w:top w:val="nil"/>
+          <w:left w:val="nil"/>
+          <w:bottom w:val="nil"/>
+          <w:right w:val="nil"/>
+          <w:between w:val="nil"/>
+        </w:pBdr>
+        <w:spacing w:line="240" w:lineRule="auto"/>
+        <w:rPr>
+          <w:rFonts w:ascii="Roboto Cn" w:hAnsi="Roboto Cn"/>
+          <w:highlight w:val="yellow"/>
+        </w:rPr>
+      </w:pPr>
+      <w:r>
+        <w:rPr>
+          <w:rFonts w:ascii="Roboto Cn" w:eastAsia="Roboto" w:hAnsi="Roboto Cn" w:cs="Roboto"/>
+          <w:color w:val="000000"/>
+          <w:sz w:val="20"/>
+          <w:szCs w:val="20"/>
+          <w:highlight w:val="yellow"/>
+        </w:rPr>
+        <w:t xml:space="preserve"> </w:t>
+      </w:r>
+      <w:r>
+        <w:rPr>
+          <w:rFonts w:ascii="Roboto Cn" w:eastAsia="Roboto" w:hAnsi="Roboto Cn" w:cs="Roboto"/>
+          <w:color w:val="000000"/>
+          <w:sz w:val="20"/>
+          <w:szCs w:val="20"/>
+          <w:highlight w:val="yellow"/>
+        </w:rPr>
+        <w:t>1 seed plays 2 seed, 3 seed plays 4 seed</w:t>
+      </w:r>
+      <w:r>
+        <w:rPr>
+          <w:rFonts w:ascii="Roboto Cn" w:eastAsia="Roboto" w:hAnsi="Roboto Cn" w:cs="Roboto"/>
+          <w:color w:val="000000"/>
+          <w:sz w:val="20"/>
+          <w:szCs w:val="20"/>
+          <w:highlight w:val="yellow"/>
+        </w:rPr>
+        <w:t>, and so on</w:t>
+      </w:r>
     </w:p>
     <w:sectPr>
       <w:headerReference w:type="default" r:id="rId16"/>

</xml_diff>